<commit_message>
Finish task 2, tcp reset on telnet and ssh
</commit_message>
<xml_diff>
--- a/Luke_Evans_Lab_3.docx
+++ b/Luke_Evans_Lab_3.docx
@@ -580,6 +580,438 @@
       </w:r>
     </w:p>
     <w:p/>
+    <w:p>
+      <w:r>
+        <w:t>The server VM telnets to our victim VM:</w:t>
+      </w:r>
+    </w:p>
+    <w:p/>
+    <w:p>
+      <w:r>
+        <w:rPr>
+          <w:noProof/>
+        </w:rPr>
+        <w:drawing>
+          <wp:inline distT="0" distB="0" distL="0" distR="0" wp14:anchorId="215CA402" wp14:editId="5648181E">
+            <wp:extent cx="5943600" cy="4374515"/>
+            <wp:effectExtent l="0" t="0" r="0" b="0"/>
+            <wp:docPr id="9" name="Picture 9" descr="Text&#10;&#10;Description automatically generated"/>
+            <wp:cNvGraphicFramePr>
+              <a:graphicFrameLocks xmlns:a="http://schemas.openxmlformats.org/drawingml/2006/main" noChangeAspect="1"/>
+            </wp:cNvGraphicFramePr>
+            <a:graphic xmlns:a="http://schemas.openxmlformats.org/drawingml/2006/main">
+              <a:graphicData uri="http://schemas.openxmlformats.org/drawingml/2006/picture">
+                <pic:pic xmlns:pic="http://schemas.openxmlformats.org/drawingml/2006/picture">
+                  <pic:nvPicPr>
+                    <pic:cNvPr id="9" name="Picture 9" descr="Text&#10;&#10;Description automatically generated"/>
+                    <pic:cNvPicPr/>
+                  </pic:nvPicPr>
+                  <pic:blipFill>
+                    <a:blip r:embed="rId13">
+                      <a:extLst>
+                        <a:ext uri="{28A0092B-C50C-407E-A947-70E740481C1C}">
+                          <a14:useLocalDpi xmlns:a14="http://schemas.microsoft.com/office/drawing/2010/main" val="0"/>
+                        </a:ext>
+                      </a:extLst>
+                    </a:blip>
+                    <a:stretch>
+                      <a:fillRect/>
+                    </a:stretch>
+                  </pic:blipFill>
+                  <pic:spPr>
+                    <a:xfrm>
+                      <a:off x="0" y="0"/>
+                      <a:ext cx="5943600" cy="4374515"/>
+                    </a:xfrm>
+                    <a:prstGeom prst="rect">
+                      <a:avLst/>
+                    </a:prstGeom>
+                  </pic:spPr>
+                </pic:pic>
+              </a:graphicData>
+            </a:graphic>
+          </wp:inline>
+        </w:drawing>
+      </w:r>
+    </w:p>
+    <w:p/>
+    <w:p>
+      <w:r>
+        <w:t>On our attacking machine we launch our attack using the netwox tool:</w:t>
+      </w:r>
+    </w:p>
+    <w:p/>
+    <w:p>
+      <w:r>
+        <w:rPr>
+          <w:noProof/>
+        </w:rPr>
+        <w:drawing>
+          <wp:inline distT="0" distB="0" distL="0" distR="0" wp14:anchorId="798BC4F5" wp14:editId="1CE5F792">
+            <wp:extent cx="5943600" cy="780415"/>
+            <wp:effectExtent l="0" t="0" r="0" b="0"/>
+            <wp:docPr id="10" name="Picture 10" descr="A picture containing text&#10;&#10;Description automatically generated"/>
+            <wp:cNvGraphicFramePr>
+              <a:graphicFrameLocks xmlns:a="http://schemas.openxmlformats.org/drawingml/2006/main" noChangeAspect="1"/>
+            </wp:cNvGraphicFramePr>
+            <a:graphic xmlns:a="http://schemas.openxmlformats.org/drawingml/2006/main">
+              <a:graphicData uri="http://schemas.openxmlformats.org/drawingml/2006/picture">
+                <pic:pic xmlns:pic="http://schemas.openxmlformats.org/drawingml/2006/picture">
+                  <pic:nvPicPr>
+                    <pic:cNvPr id="10" name="Picture 10" descr="A picture containing text&#10;&#10;Description automatically generated"/>
+                    <pic:cNvPicPr/>
+                  </pic:nvPicPr>
+                  <pic:blipFill>
+                    <a:blip r:embed="rId14">
+                      <a:extLst>
+                        <a:ext uri="{28A0092B-C50C-407E-A947-70E740481C1C}">
+                          <a14:useLocalDpi xmlns:a14="http://schemas.microsoft.com/office/drawing/2010/main" val="0"/>
+                        </a:ext>
+                      </a:extLst>
+                    </a:blip>
+                    <a:stretch>
+                      <a:fillRect/>
+                    </a:stretch>
+                  </pic:blipFill>
+                  <pic:spPr>
+                    <a:xfrm>
+                      <a:off x="0" y="0"/>
+                      <a:ext cx="5943600" cy="780415"/>
+                    </a:xfrm>
+                    <a:prstGeom prst="rect">
+                      <a:avLst/>
+                    </a:prstGeom>
+                  </pic:spPr>
+                </pic:pic>
+              </a:graphicData>
+            </a:graphic>
+          </wp:inline>
+        </w:drawing>
+      </w:r>
+    </w:p>
+    <w:p/>
+    <w:p>
+      <w:r>
+        <w:t>We then try to type something from our server that had previously opened a telnet connection to our victim machine and we can see that the connection as been closed:</w:t>
+      </w:r>
+    </w:p>
+    <w:p/>
+    <w:p>
+      <w:r>
+        <w:rPr>
+          <w:noProof/>
+        </w:rPr>
+        <w:lastRenderedPageBreak/>
+        <w:drawing>
+          <wp:inline distT="0" distB="0" distL="0" distR="0" wp14:anchorId="2C1B7C64" wp14:editId="6475E7D4">
+            <wp:extent cx="5943600" cy="4234180"/>
+            <wp:effectExtent l="0" t="0" r="0" b="0"/>
+            <wp:docPr id="11" name="Picture 11" descr="Text, letter&#10;&#10;Description automatically generated"/>
+            <wp:cNvGraphicFramePr>
+              <a:graphicFrameLocks xmlns:a="http://schemas.openxmlformats.org/drawingml/2006/main" noChangeAspect="1"/>
+            </wp:cNvGraphicFramePr>
+            <a:graphic xmlns:a="http://schemas.openxmlformats.org/drawingml/2006/main">
+              <a:graphicData uri="http://schemas.openxmlformats.org/drawingml/2006/picture">
+                <pic:pic xmlns:pic="http://schemas.openxmlformats.org/drawingml/2006/picture">
+                  <pic:nvPicPr>
+                    <pic:cNvPr id="11" name="Picture 11" descr="Text, letter&#10;&#10;Description automatically generated"/>
+                    <pic:cNvPicPr/>
+                  </pic:nvPicPr>
+                  <pic:blipFill>
+                    <a:blip r:embed="rId15">
+                      <a:extLst>
+                        <a:ext uri="{28A0092B-C50C-407E-A947-70E740481C1C}">
+                          <a14:useLocalDpi xmlns:a14="http://schemas.microsoft.com/office/drawing/2010/main" val="0"/>
+                        </a:ext>
+                      </a:extLst>
+                    </a:blip>
+                    <a:stretch>
+                      <a:fillRect/>
+                    </a:stretch>
+                  </pic:blipFill>
+                  <pic:spPr>
+                    <a:xfrm>
+                      <a:off x="0" y="0"/>
+                      <a:ext cx="5943600" cy="4234180"/>
+                    </a:xfrm>
+                    <a:prstGeom prst="rect">
+                      <a:avLst/>
+                    </a:prstGeom>
+                  </pic:spPr>
+                </pic:pic>
+              </a:graphicData>
+            </a:graphic>
+          </wp:inline>
+        </w:drawing>
+      </w:r>
+    </w:p>
+    <w:p/>
+    <w:p>
+      <w:r>
+        <w:t>Next we will repeat the TCP RST attack on an open SSH connection. First we establish an SSH session between the server VM and the victim VM:</w:t>
+      </w:r>
+    </w:p>
+    <w:p/>
+    <w:p>
+      <w:r>
+        <w:rPr>
+          <w:noProof/>
+        </w:rPr>
+        <w:lastRenderedPageBreak/>
+        <w:drawing>
+          <wp:inline distT="0" distB="0" distL="0" distR="0" wp14:anchorId="0632E84E" wp14:editId="606B5C60">
+            <wp:extent cx="5943600" cy="3528060"/>
+            <wp:effectExtent l="0" t="0" r="0" b="2540"/>
+            <wp:docPr id="12" name="Picture 12" descr="Text, letter&#10;&#10;Description automatically generated"/>
+            <wp:cNvGraphicFramePr>
+              <a:graphicFrameLocks xmlns:a="http://schemas.openxmlformats.org/drawingml/2006/main" noChangeAspect="1"/>
+            </wp:cNvGraphicFramePr>
+            <a:graphic xmlns:a="http://schemas.openxmlformats.org/drawingml/2006/main">
+              <a:graphicData uri="http://schemas.openxmlformats.org/drawingml/2006/picture">
+                <pic:pic xmlns:pic="http://schemas.openxmlformats.org/drawingml/2006/picture">
+                  <pic:nvPicPr>
+                    <pic:cNvPr id="12" name="Picture 12" descr="Text, letter&#10;&#10;Description automatically generated"/>
+                    <pic:cNvPicPr/>
+                  </pic:nvPicPr>
+                  <pic:blipFill>
+                    <a:blip r:embed="rId16">
+                      <a:extLst>
+                        <a:ext uri="{28A0092B-C50C-407E-A947-70E740481C1C}">
+                          <a14:useLocalDpi xmlns:a14="http://schemas.microsoft.com/office/drawing/2010/main" val="0"/>
+                        </a:ext>
+                      </a:extLst>
+                    </a:blip>
+                    <a:stretch>
+                      <a:fillRect/>
+                    </a:stretch>
+                  </pic:blipFill>
+                  <pic:spPr>
+                    <a:xfrm>
+                      <a:off x="0" y="0"/>
+                      <a:ext cx="5943600" cy="3528060"/>
+                    </a:xfrm>
+                    <a:prstGeom prst="rect">
+                      <a:avLst/>
+                    </a:prstGeom>
+                  </pic:spPr>
+                </pic:pic>
+              </a:graphicData>
+            </a:graphic>
+          </wp:inline>
+        </w:drawing>
+      </w:r>
+    </w:p>
+    <w:p/>
+    <w:p>
+      <w:r>
+        <w:t>Instead of using netwox for our attack, this time we will use pythons scapy library. Our code is shown below:</w:t>
+      </w:r>
+    </w:p>
+    <w:p/>
+    <w:p>
+      <w:r>
+        <w:rPr>
+          <w:noProof/>
+        </w:rPr>
+        <w:drawing>
+          <wp:inline distT="0" distB="0" distL="0" distR="0" wp14:anchorId="5028AD3B" wp14:editId="728CE8E3">
+            <wp:extent cx="5943600" cy="2532380"/>
+            <wp:effectExtent l="0" t="0" r="0" b="0"/>
+            <wp:docPr id="13" name="Picture 13" descr="Text&#10;&#10;Description automatically generated"/>
+            <wp:cNvGraphicFramePr>
+              <a:graphicFrameLocks xmlns:a="http://schemas.openxmlformats.org/drawingml/2006/main" noChangeAspect="1"/>
+            </wp:cNvGraphicFramePr>
+            <a:graphic xmlns:a="http://schemas.openxmlformats.org/drawingml/2006/main">
+              <a:graphicData uri="http://schemas.openxmlformats.org/drawingml/2006/picture">
+                <pic:pic xmlns:pic="http://schemas.openxmlformats.org/drawingml/2006/picture">
+                  <pic:nvPicPr>
+                    <pic:cNvPr id="13" name="Picture 13" descr="Text&#10;&#10;Description automatically generated"/>
+                    <pic:cNvPicPr/>
+                  </pic:nvPicPr>
+                  <pic:blipFill>
+                    <a:blip r:embed="rId17">
+                      <a:extLst>
+                        <a:ext uri="{28A0092B-C50C-407E-A947-70E740481C1C}">
+                          <a14:useLocalDpi xmlns:a14="http://schemas.microsoft.com/office/drawing/2010/main" val="0"/>
+                        </a:ext>
+                      </a:extLst>
+                    </a:blip>
+                    <a:stretch>
+                      <a:fillRect/>
+                    </a:stretch>
+                  </pic:blipFill>
+                  <pic:spPr>
+                    <a:xfrm>
+                      <a:off x="0" y="0"/>
+                      <a:ext cx="5943600" cy="2532380"/>
+                    </a:xfrm>
+                    <a:prstGeom prst="rect">
+                      <a:avLst/>
+                    </a:prstGeom>
+                  </pic:spPr>
+                </pic:pic>
+              </a:graphicData>
+            </a:graphic>
+          </wp:inline>
+        </w:drawing>
+      </w:r>
+    </w:p>
+    <w:p/>
+    <w:p>
+      <w:r>
+        <w:t>We then launch the attack from our attacking VM:</w:t>
+      </w:r>
+    </w:p>
+    <w:p/>
+    <w:p>
+      <w:r>
+        <w:rPr>
+          <w:noProof/>
+        </w:rPr>
+        <w:lastRenderedPageBreak/>
+        <w:drawing>
+          <wp:inline distT="0" distB="0" distL="0" distR="0" wp14:anchorId="6C36D589" wp14:editId="6CD5BB53">
+            <wp:extent cx="5943600" cy="1135380"/>
+            <wp:effectExtent l="0" t="0" r="0" b="0"/>
+            <wp:docPr id="14" name="Picture 14" descr="Graphical user interface, text&#10;&#10;Description automatically generated"/>
+            <wp:cNvGraphicFramePr>
+              <a:graphicFrameLocks xmlns:a="http://schemas.openxmlformats.org/drawingml/2006/main" noChangeAspect="1"/>
+            </wp:cNvGraphicFramePr>
+            <a:graphic xmlns:a="http://schemas.openxmlformats.org/drawingml/2006/main">
+              <a:graphicData uri="http://schemas.openxmlformats.org/drawingml/2006/picture">
+                <pic:pic xmlns:pic="http://schemas.openxmlformats.org/drawingml/2006/picture">
+                  <pic:nvPicPr>
+                    <pic:cNvPr id="14" name="Picture 14" descr="Graphical user interface, text&#10;&#10;Description automatically generated"/>
+                    <pic:cNvPicPr/>
+                  </pic:nvPicPr>
+                  <pic:blipFill>
+                    <a:blip r:embed="rId18">
+                      <a:extLst>
+                        <a:ext uri="{28A0092B-C50C-407E-A947-70E740481C1C}">
+                          <a14:useLocalDpi xmlns:a14="http://schemas.microsoft.com/office/drawing/2010/main" val="0"/>
+                        </a:ext>
+                      </a:extLst>
+                    </a:blip>
+                    <a:stretch>
+                      <a:fillRect/>
+                    </a:stretch>
+                  </pic:blipFill>
+                  <pic:spPr>
+                    <a:xfrm>
+                      <a:off x="0" y="0"/>
+                      <a:ext cx="5943600" cy="1135380"/>
+                    </a:xfrm>
+                    <a:prstGeom prst="rect">
+                      <a:avLst/>
+                    </a:prstGeom>
+                  </pic:spPr>
+                </pic:pic>
+              </a:graphicData>
+            </a:graphic>
+          </wp:inline>
+        </w:drawing>
+      </w:r>
+    </w:p>
+    <w:p/>
+    <w:p>
+      <w:r>
+        <w:t>Next, we go back to our ssh terminal on the server machine and try to type a command:</w:t>
+      </w:r>
+    </w:p>
+    <w:p/>
+    <w:p>
+      <w:r>
+        <w:rPr>
+          <w:noProof/>
+        </w:rPr>
+        <w:drawing>
+          <wp:inline distT="0" distB="0" distL="0" distR="0" wp14:anchorId="1B8ACB5B" wp14:editId="4A9AE857">
+            <wp:extent cx="5943600" cy="840740"/>
+            <wp:effectExtent l="0" t="0" r="0" b="0"/>
+            <wp:docPr id="15" name="Picture 15" descr="Text&#10;&#10;Description automatically generated"/>
+            <wp:cNvGraphicFramePr>
+              <a:graphicFrameLocks xmlns:a="http://schemas.openxmlformats.org/drawingml/2006/main" noChangeAspect="1"/>
+            </wp:cNvGraphicFramePr>
+            <a:graphic xmlns:a="http://schemas.openxmlformats.org/drawingml/2006/main">
+              <a:graphicData uri="http://schemas.openxmlformats.org/drawingml/2006/picture">
+                <pic:pic xmlns:pic="http://schemas.openxmlformats.org/drawingml/2006/picture">
+                  <pic:nvPicPr>
+                    <pic:cNvPr id="15" name="Picture 15" descr="Text&#10;&#10;Description automatically generated"/>
+                    <pic:cNvPicPr/>
+                  </pic:nvPicPr>
+                  <pic:blipFill>
+                    <a:blip r:embed="rId19">
+                      <a:extLst>
+                        <a:ext uri="{28A0092B-C50C-407E-A947-70E740481C1C}">
+                          <a14:useLocalDpi xmlns:a14="http://schemas.microsoft.com/office/drawing/2010/main" val="0"/>
+                        </a:ext>
+                      </a:extLst>
+                    </a:blip>
+                    <a:stretch>
+                      <a:fillRect/>
+                    </a:stretch>
+                  </pic:blipFill>
+                  <pic:spPr>
+                    <a:xfrm>
+                      <a:off x="0" y="0"/>
+                      <a:ext cx="5943600" cy="840740"/>
+                    </a:xfrm>
+                    <a:prstGeom prst="rect">
+                      <a:avLst/>
+                    </a:prstGeom>
+                  </pic:spPr>
+                </pic:pic>
+              </a:graphicData>
+            </a:graphic>
+          </wp:inline>
+        </w:drawing>
+      </w:r>
+    </w:p>
+    <w:p/>
+    <w:p>
+      <w:r>
+        <w:t>Observa</w:t>
+      </w:r>
+      <w:r>
+        <w:t>tion: In this task, we launched a TCP RST attack from our attacking VM targeting a telnet session and ssh session between our server VM and victim VM.</w:t>
+      </w:r>
+      <w:r>
+        <w:t xml:space="preserve">  The first attack using the netwox utility resets all TCP connections on the LAN. We can see this by the fact that we did not specify any parameters. The netwox tool simply sniffs the TCP packets and forms and send out the RST packets. This is why our telnet connection was interrupted. In our second attack using scapy, we actually specify the IP that we want to target. In our case, it is IP address 10.0.2.4.  The python sniffs packets from source 10.0.2.4 and then sends our RST packets when one is found which interrupts the tcp session.  This is seen when the pipe is broken in our SSH connection between our server machine and the victim machine.</w:t>
+      </w:r>
+    </w:p>
+    <w:p/>
+    <w:p>
+      <w:r>
+        <w:t xml:space="preserve">Explanation:  </w:t>
+      </w:r>
+      <w:r>
+        <w:t xml:space="preserve">The TCP reset attack’s objective is to break an existing connection between two victim hosts.  The way it is done is by spoofing a TCP reset packet to cause one of the victim hosts to think the other victim host is closing the connection. This is done by sending a packet with the RST bit set to 1.  When a properly formed RST packet is received, it causes the connection to be immediately broken.  Under normal circumstances this is used in emergency situations or when errors are detected; however in the TCP reset attack the protocol rules are targeted as an attack surface. </w:t>
+      </w:r>
+    </w:p>
+    <w:p>
+      <w:pPr>
+        <w:pStyle w:val="ListParagraph"/>
+      </w:pPr>
+    </w:p>
+    <w:p>
+      <w:r>
+        <w:t>The important areas of the reset packets are the TCP packet signature which includes source IP address, source port number, destination IP address, and destination port number.  These four fields in the spoofed packet need to be the same as the fields used in the open connection otherwise the packet will be discarded.  In addition, the sequence number used in the spoofed packet needs to be correct or the receiver will discard the packet.  Theoretically, for the sequence number to be correct it just has to be in the receivers window in Linux it seems that it has to be the next sequence number or it will be discarded by the receiver.</w:t>
+      </w:r>
+    </w:p>
+    <w:p/>
+    <w:p/>
+    <w:p/>
+    <w:p/>
+    <w:p>
+      <w:r>
+        <w:rPr>
+          <w:i/>
+          <w:iCs/>
+        </w:rPr>
+        <w:lastRenderedPageBreak/>
+        <w:t>3.1 TCP RST Attacks on Video Streaming Applications</w:t>
+      </w:r>
+    </w:p>
     <w:p/>
     <w:p/>
     <w:p/>

</xml_diff>